<commit_message>
Added some more links to reference section.
</commit_message>
<xml_diff>
--- a/Documentatie.docx
+++ b/Documentatie.docx
@@ -2168,9 +2168,12 @@
           <w:numId w:val="14"/>
         </w:numPr>
         <w:rPr>
+          <w:rStyle w:val="Hyperlink"/>
           <w:rFonts w:ascii="Constantia" w:hAnsi="Constantia"/>
+          <w:color w:val="auto"/>
           <w:sz w:val="32"/>
           <w:szCs w:val="32"/>
+          <w:u w:val="none"/>
         </w:rPr>
       </w:pPr>
       <w:hyperlink r:id="rId13" w:history="1">
@@ -2196,21 +2199,75 @@
     </w:p>
     <w:p>
       <w:pPr>
+        <w:pStyle w:val="ListParagraph"/>
+        <w:numPr>
+          <w:ilvl w:val="0"/>
+          <w:numId w:val="13"/>
+        </w:numPr>
         <w:rPr>
           <w:rFonts w:ascii="Constantia" w:hAnsi="Constantia"/>
           <w:sz w:val="32"/>
           <w:szCs w:val="32"/>
         </w:rPr>
       </w:pPr>
-    </w:p>
-    <w:p>
-      <w:pPr>
+      <w:r>
         <w:rPr>
           <w:rFonts w:ascii="Constantia" w:hAnsi="Constantia"/>
           <w:sz w:val="32"/>
           <w:szCs w:val="32"/>
         </w:rPr>
-      </w:pPr>
+        <w:t>Miscellaneous:</w:t>
+      </w:r>
+    </w:p>
+    <w:p>
+      <w:pPr>
+        <w:pStyle w:val="ListParagraph"/>
+        <w:numPr>
+          <w:ilvl w:val="0"/>
+          <w:numId w:val="15"/>
+        </w:numPr>
+        <w:rPr>
+          <w:rFonts w:ascii="Constantia" w:hAnsi="Constantia"/>
+          <w:sz w:val="32"/>
+          <w:szCs w:val="32"/>
+        </w:rPr>
+      </w:pPr>
+      <w:hyperlink r:id="rId14" w:history="1">
+        <w:r>
+          <w:rPr>
+            <w:rStyle w:val="Hyperlink"/>
+            <w:rFonts w:ascii="Constantia" w:hAnsi="Constantia"/>
+            <w:sz w:val="32"/>
+            <w:szCs w:val="32"/>
+          </w:rPr>
+          <w:t>https://forum.unity.com/</w:t>
+        </w:r>
+      </w:hyperlink>
+    </w:p>
+    <w:p>
+      <w:pPr>
+        <w:pStyle w:val="ListParagraph"/>
+        <w:numPr>
+          <w:ilvl w:val="0"/>
+          <w:numId w:val="15"/>
+        </w:numPr>
+        <w:rPr>
+          <w:rFonts w:ascii="Constantia" w:hAnsi="Constantia"/>
+          <w:sz w:val="32"/>
+          <w:szCs w:val="32"/>
+        </w:rPr>
+      </w:pPr>
+      <w:hyperlink r:id="rId15" w:history="1">
+        <w:r>
+          <w:rPr>
+            <w:rStyle w:val="Hyperlink"/>
+            <w:rFonts w:ascii="Constantia" w:hAnsi="Constantia"/>
+            <w:sz w:val="32"/>
+            <w:szCs w:val="32"/>
+          </w:rPr>
+          <w:t>https://www.youtube.com/</w:t>
+        </w:r>
+      </w:hyperlink>
     </w:p>
     <w:sectPr>
       <w:pgSz w:w="11906" w:h="16838"/>
@@ -2342,7 +2399,7 @@
   <w:abstractNum w:abstractNumId="1" w15:restartNumberingAfterBreak="0">
     <w:nsid w:val="092A3CAD"/>
     <w:multiLevelType w:val="hybridMultilevel"/>
-    <w:tmpl w:val="EC0632A4"/>
+    <w:tmpl w:val="530EA4CC"/>
     <w:lvl w:ilvl="0" w:tplc="04180001">
       <w:start w:val="1"/>
       <w:numFmt w:val="bullet"/>
@@ -2678,6 +2735,119 @@
     </w:lvl>
   </w:abstractNum>
   <w:abstractNum w:abstractNumId="4" w15:restartNumberingAfterBreak="0">
+    <w:nsid w:val="277576A5"/>
+    <w:multiLevelType w:val="hybridMultilevel"/>
+    <w:tmpl w:val="C6D6AC4C"/>
+    <w:lvl w:ilvl="0" w:tplc="04180005">
+      <w:start w:val="1"/>
+      <w:numFmt w:val="bullet"/>
+      <w:lvlText w:val=""/>
+      <w:lvlJc w:val="left"/>
+      <w:pPr>
+        <w:ind w:left="1506" w:hanging="360"/>
+      </w:pPr>
+      <w:rPr>
+        <w:rFonts w:ascii="Wingdings" w:hAnsi="Wingdings" w:cs="Wingdings" w:hint="default"/>
+      </w:rPr>
+    </w:lvl>
+    <w:lvl w:ilvl="1" w:tplc="04180003" w:tentative="1">
+      <w:start w:val="1"/>
+      <w:numFmt w:val="bullet"/>
+      <w:lvlText w:val="o"/>
+      <w:lvlJc w:val="left"/>
+      <w:pPr>
+        <w:ind w:left="2226" w:hanging="360"/>
+      </w:pPr>
+      <w:rPr>
+        <w:rFonts w:ascii="Courier New" w:hAnsi="Courier New" w:cs="Courier New" w:hint="default"/>
+      </w:rPr>
+    </w:lvl>
+    <w:lvl w:ilvl="2" w:tplc="04180005" w:tentative="1">
+      <w:start w:val="1"/>
+      <w:numFmt w:val="bullet"/>
+      <w:lvlText w:val=""/>
+      <w:lvlJc w:val="left"/>
+      <w:pPr>
+        <w:ind w:left="2946" w:hanging="360"/>
+      </w:pPr>
+      <w:rPr>
+        <w:rFonts w:ascii="Wingdings" w:hAnsi="Wingdings" w:cs="Wingdings" w:hint="default"/>
+      </w:rPr>
+    </w:lvl>
+    <w:lvl w:ilvl="3" w:tplc="04180001" w:tentative="1">
+      <w:start w:val="1"/>
+      <w:numFmt w:val="bullet"/>
+      <w:lvlText w:val=""/>
+      <w:lvlJc w:val="left"/>
+      <w:pPr>
+        <w:ind w:left="3666" w:hanging="360"/>
+      </w:pPr>
+      <w:rPr>
+        <w:rFonts w:ascii="Symbol" w:hAnsi="Symbol" w:cs="Symbol" w:hint="default"/>
+      </w:rPr>
+    </w:lvl>
+    <w:lvl w:ilvl="4" w:tplc="04180003" w:tentative="1">
+      <w:start w:val="1"/>
+      <w:numFmt w:val="bullet"/>
+      <w:lvlText w:val="o"/>
+      <w:lvlJc w:val="left"/>
+      <w:pPr>
+        <w:ind w:left="4386" w:hanging="360"/>
+      </w:pPr>
+      <w:rPr>
+        <w:rFonts w:ascii="Courier New" w:hAnsi="Courier New" w:cs="Courier New" w:hint="default"/>
+      </w:rPr>
+    </w:lvl>
+    <w:lvl w:ilvl="5" w:tplc="04180005" w:tentative="1">
+      <w:start w:val="1"/>
+      <w:numFmt w:val="bullet"/>
+      <w:lvlText w:val=""/>
+      <w:lvlJc w:val="left"/>
+      <w:pPr>
+        <w:ind w:left="5106" w:hanging="360"/>
+      </w:pPr>
+      <w:rPr>
+        <w:rFonts w:ascii="Wingdings" w:hAnsi="Wingdings" w:cs="Wingdings" w:hint="default"/>
+      </w:rPr>
+    </w:lvl>
+    <w:lvl w:ilvl="6" w:tplc="04180001" w:tentative="1">
+      <w:start w:val="1"/>
+      <w:numFmt w:val="bullet"/>
+      <w:lvlText w:val=""/>
+      <w:lvlJc w:val="left"/>
+      <w:pPr>
+        <w:ind w:left="5826" w:hanging="360"/>
+      </w:pPr>
+      <w:rPr>
+        <w:rFonts w:ascii="Symbol" w:hAnsi="Symbol" w:cs="Symbol" w:hint="default"/>
+      </w:rPr>
+    </w:lvl>
+    <w:lvl w:ilvl="7" w:tplc="04180003" w:tentative="1">
+      <w:start w:val="1"/>
+      <w:numFmt w:val="bullet"/>
+      <w:lvlText w:val="o"/>
+      <w:lvlJc w:val="left"/>
+      <w:pPr>
+        <w:ind w:left="6546" w:hanging="360"/>
+      </w:pPr>
+      <w:rPr>
+        <w:rFonts w:ascii="Courier New" w:hAnsi="Courier New" w:cs="Courier New" w:hint="default"/>
+      </w:rPr>
+    </w:lvl>
+    <w:lvl w:ilvl="8" w:tplc="04180005" w:tentative="1">
+      <w:start w:val="1"/>
+      <w:numFmt w:val="bullet"/>
+      <w:lvlText w:val=""/>
+      <w:lvlJc w:val="left"/>
+      <w:pPr>
+        <w:ind w:left="7266" w:hanging="360"/>
+      </w:pPr>
+      <w:rPr>
+        <w:rFonts w:ascii="Wingdings" w:hAnsi="Wingdings" w:cs="Wingdings" w:hint="default"/>
+      </w:rPr>
+    </w:lvl>
+  </w:abstractNum>
+  <w:abstractNum w:abstractNumId="5" w15:restartNumberingAfterBreak="0">
     <w:nsid w:val="48EA0A8A"/>
     <w:multiLevelType w:val="hybridMultilevel"/>
     <w:tmpl w:val="08725C3E"/>
@@ -2766,7 +2936,7 @@
       </w:pPr>
     </w:lvl>
   </w:abstractNum>
-  <w:abstractNum w:abstractNumId="5" w15:restartNumberingAfterBreak="0">
+  <w:abstractNum w:abstractNumId="6" w15:restartNumberingAfterBreak="0">
     <w:nsid w:val="4C650C47"/>
     <w:multiLevelType w:val="hybridMultilevel"/>
     <w:tmpl w:val="8ECEDC00"/>
@@ -2878,7 +3048,7 @@
       </w:rPr>
     </w:lvl>
   </w:abstractNum>
-  <w:abstractNum w:abstractNumId="6" w15:restartNumberingAfterBreak="0">
+  <w:abstractNum w:abstractNumId="7" w15:restartNumberingAfterBreak="0">
     <w:nsid w:val="4E4A3D87"/>
     <w:multiLevelType w:val="hybridMultilevel"/>
     <w:tmpl w:val="070A4BA0"/>
@@ -2993,7 +3163,7 @@
       </w:rPr>
     </w:lvl>
   </w:abstractNum>
-  <w:abstractNum w:abstractNumId="7" w15:restartNumberingAfterBreak="0">
+  <w:abstractNum w:abstractNumId="8" w15:restartNumberingAfterBreak="0">
     <w:nsid w:val="50AF0003"/>
     <w:multiLevelType w:val="hybridMultilevel"/>
     <w:tmpl w:val="0CB62366"/>
@@ -3105,7 +3275,7 @@
       </w:rPr>
     </w:lvl>
   </w:abstractNum>
-  <w:abstractNum w:abstractNumId="8" w15:restartNumberingAfterBreak="0">
+  <w:abstractNum w:abstractNumId="9" w15:restartNumberingAfterBreak="0">
     <w:nsid w:val="5D8C1816"/>
     <w:multiLevelType w:val="hybridMultilevel"/>
     <w:tmpl w:val="98A20614"/>
@@ -3220,7 +3390,7 @@
       </w:rPr>
     </w:lvl>
   </w:abstractNum>
-  <w:abstractNum w:abstractNumId="9" w15:restartNumberingAfterBreak="0">
+  <w:abstractNum w:abstractNumId="10" w15:restartNumberingAfterBreak="0">
     <w:nsid w:val="62010311"/>
     <w:multiLevelType w:val="hybridMultilevel"/>
     <w:tmpl w:val="6C2EB8D4"/>
@@ -3333,7 +3503,7 @@
       </w:rPr>
     </w:lvl>
   </w:abstractNum>
-  <w:abstractNum w:abstractNumId="10" w15:restartNumberingAfterBreak="0">
+  <w:abstractNum w:abstractNumId="11" w15:restartNumberingAfterBreak="0">
     <w:nsid w:val="698A1284"/>
     <w:multiLevelType w:val="hybridMultilevel"/>
     <w:tmpl w:val="90188568"/>
@@ -3448,7 +3618,7 @@
       </w:rPr>
     </w:lvl>
   </w:abstractNum>
-  <w:abstractNum w:abstractNumId="11" w15:restartNumberingAfterBreak="0">
+  <w:abstractNum w:abstractNumId="12" w15:restartNumberingAfterBreak="0">
     <w:nsid w:val="717B40A1"/>
     <w:multiLevelType w:val="hybridMultilevel"/>
     <w:tmpl w:val="30E64E98"/>
@@ -3563,7 +3733,7 @@
       </w:rPr>
     </w:lvl>
   </w:abstractNum>
-  <w:abstractNum w:abstractNumId="12" w15:restartNumberingAfterBreak="0">
+  <w:abstractNum w:abstractNumId="13" w15:restartNumberingAfterBreak="0">
     <w:nsid w:val="7DE46BFD"/>
     <w:multiLevelType w:val="hybridMultilevel"/>
     <w:tmpl w:val="31829C6E"/>
@@ -3678,7 +3848,7 @@
       </w:rPr>
     </w:lvl>
   </w:abstractNum>
-  <w:abstractNum w:abstractNumId="13" w15:restartNumberingAfterBreak="0">
+  <w:abstractNum w:abstractNumId="14" w15:restartNumberingAfterBreak="0">
     <w:nsid w:val="7F275D37"/>
     <w:multiLevelType w:val="hybridMultilevel"/>
     <w:tmpl w:val="B3AC6476"/>
@@ -3792,37 +3962,37 @@
     </w:lvl>
   </w:abstractNum>
   <w:num w:numId="1">
-    <w:abstractNumId w:val="12"/>
+    <w:abstractNumId w:val="13"/>
   </w:num>
   <w:num w:numId="2">
-    <w:abstractNumId w:val="5"/>
+    <w:abstractNumId w:val="6"/>
   </w:num>
   <w:num w:numId="3">
     <w:abstractNumId w:val="3"/>
   </w:num>
   <w:num w:numId="4">
+    <w:abstractNumId w:val="8"/>
+  </w:num>
+  <w:num w:numId="5">
+    <w:abstractNumId w:val="5"/>
+  </w:num>
+  <w:num w:numId="6">
     <w:abstractNumId w:val="7"/>
   </w:num>
-  <w:num w:numId="5">
-    <w:abstractNumId w:val="4"/>
-  </w:num>
-  <w:num w:numId="6">
-    <w:abstractNumId w:val="6"/>
-  </w:num>
   <w:num w:numId="7">
-    <w:abstractNumId w:val="8"/>
+    <w:abstractNumId w:val="9"/>
   </w:num>
   <w:num w:numId="8">
-    <w:abstractNumId w:val="11"/>
+    <w:abstractNumId w:val="12"/>
   </w:num>
   <w:num w:numId="9">
-    <w:abstractNumId w:val="9"/>
+    <w:abstractNumId w:val="10"/>
   </w:num>
   <w:num w:numId="10">
     <w:abstractNumId w:val="2"/>
   </w:num>
   <w:num w:numId="11">
-    <w:abstractNumId w:val="10"/>
+    <w:abstractNumId w:val="11"/>
   </w:num>
   <w:num w:numId="12">
     <w:abstractNumId w:val="0"/>
@@ -3831,7 +4001,10 @@
     <w:abstractNumId w:val="1"/>
   </w:num>
   <w:num w:numId="14">
-    <w:abstractNumId w:val="13"/>
+    <w:abstractNumId w:val="14"/>
+  </w:num>
+  <w:num w:numId="15">
+    <w:abstractNumId w:val="4"/>
   </w:num>
 </w:numbering>
 </file>

</xml_diff>